<commit_message>
- errors in documents Week 1-3 were corrected; - added task for Weeks 5-6; - ???.txt was added;
</commit_message>
<xml_diff>
--- a/Week_1.docx
+++ b/Week_1.docx
@@ -317,25 +317,7 @@
           <w:sz w:val="24"/>
           <w:szCs w:val="24"/>
         </w:rPr>
-        <w:t xml:space="preserve">Для забезпечення завдань спостереження </w:t>
-      </w:r>
-      <w:proofErr w:type="spellStart"/>
-      <w:r>
-        <w:rPr>
-          <w:rFonts w:ascii="Times New Roman" w:hAnsi="Times New Roman" w:cs="Times New Roman"/>
-          <w:sz w:val="24"/>
-          <w:szCs w:val="24"/>
-        </w:rPr>
-        <w:t>підстилаючої</w:t>
-      </w:r>
-      <w:proofErr w:type="spellEnd"/>
-      <w:r>
-        <w:rPr>
-          <w:rFonts w:ascii="Times New Roman" w:hAnsi="Times New Roman" w:cs="Times New Roman"/>
-          <w:sz w:val="24"/>
-          <w:szCs w:val="24"/>
-        </w:rPr>
-        <w:t xml:space="preserve"> поверхні в реальному масштабі часу в процесі польоту і цифрового фотографування вибраних ділянок місцевості, включаючи важкодоступні ділянки, а також визначення координат досліджуваних ділянок місцевост</w:t>
+        <w:t>Для забезпечення завдань спостереження поверхні в реальному масштабі часу в процесі польоту і цифрового фотографування вибраних ділянок місцевості, включаючи важкодоступні ділянки, а також визначення координат досліджуваних ділянок місцевост</w:t>
       </w:r>
       <w:r>
         <w:rPr>
@@ -374,7 +356,15 @@
           <w:sz w:val="24"/>
           <w:szCs w:val="24"/>
         </w:rPr>
-        <w:t>Пристрої отримання видової інформації:</w:t>
+        <w:t xml:space="preserve">Пристрої отримання </w:t>
+      </w:r>
+      <w:r>
+        <w:rPr>
+          <w:rFonts w:ascii="Times New Roman" w:hAnsi="Times New Roman" w:cs="Times New Roman"/>
+          <w:sz w:val="24"/>
+          <w:szCs w:val="24"/>
+        </w:rPr>
+        <w:t>зображень;</w:t>
       </w:r>
     </w:p>
     <w:p>
@@ -535,7 +525,23 @@
           <w:sz w:val="24"/>
           <w:szCs w:val="24"/>
         </w:rPr>
-        <w:t>Пристрій зберігання видової інформації.</w:t>
+        <w:t xml:space="preserve">Пристрій </w:t>
+      </w:r>
+      <w:r>
+        <w:rPr>
+          <w:rFonts w:ascii="Times New Roman" w:hAnsi="Times New Roman" w:cs="Times New Roman"/>
+          <w:sz w:val="24"/>
+          <w:szCs w:val="24"/>
+        </w:rPr>
+        <w:t>збереження зображень</w:t>
+      </w:r>
+      <w:r>
+        <w:rPr>
+          <w:rFonts w:ascii="Times New Roman" w:hAnsi="Times New Roman" w:cs="Times New Roman"/>
+          <w:sz w:val="24"/>
+          <w:szCs w:val="24"/>
+        </w:rPr>
+        <w:t>.</w:t>
       </w:r>
     </w:p>
     <w:p>
@@ -795,7 +801,23 @@
           <w:sz w:val="24"/>
           <w:szCs w:val="24"/>
         </w:rPr>
-        <w:t xml:space="preserve"> координації включають в себе відсутність єдиної точки управління, локальний вид кожного агента, які надає лише неповну інформацію, асинхронність зв'язку, динамічне середовище і невизначеності. Режими координації включають роботу в команді, де агенти співпрацюють і координуються для досягнення глобальної мети команди (рис.1), або випадки, при яких агенти є самостійні і прагнуть до досягнення індивідуальних цілей. Крайнім випадком є ситуація, коли агенти є противниками і намагаються виконувати свої індивідуальні цілі навіть при нанесенні збитків один одному. За останні 10 років дослідження охопили всі ці типи координації.</w:t>
+        <w:t xml:space="preserve"> координації включають в себе відсутність єдиної точки управління, локальний вид кожного агента, які надає лише неповну інформацію, асинхронність зв'язку, динамічне середовище і невизначеності. Режими координації включають роботу в команді, де агенти співпрацюють і координуються для досягнення глобальної мети команди (рис.1), або випадки, при яких агенти є самостійні і прагнуть до досягнення індивідуальних цілей. </w:t>
+      </w:r>
+      <w:r>
+        <w:rPr>
+          <w:rFonts w:ascii="Times New Roman" w:hAnsi="Times New Roman" w:cs="Times New Roman"/>
+          <w:sz w:val="24"/>
+          <w:szCs w:val="24"/>
+        </w:rPr>
+        <w:t>Досить рідко може навіть моделюватися</w:t>
+      </w:r>
+      <w:r>
+        <w:rPr>
+          <w:rFonts w:ascii="Times New Roman" w:hAnsi="Times New Roman" w:cs="Times New Roman"/>
+          <w:sz w:val="24"/>
+          <w:szCs w:val="24"/>
+        </w:rPr>
+        <w:t xml:space="preserve"> ситуація, коли агенти є противниками і намагаються виконувати свої індивідуальні цілі навіть при нанесенні збитків один одному. За останні 10 років дослідження охопили всі ці типи координації.</w:t>
       </w:r>
     </w:p>
     <w:p>
@@ -1477,7 +1499,71 @@
           <w:sz w:val="24"/>
           <w:szCs w:val="24"/>
         </w:rPr>
-        <w:t xml:space="preserve">Дана система призначена для моделювання конкретного об’єкта, що значить, що на вихідні дані аналізу повинні відображати результати стосовно самого модельованого об’єкта, а не моделі. Інакше кажучи, БПЛА повинні мати можливість реагувати не розміри моделі ( 0,5 – 10м), а об’єкта, що моделюється ( </w:t>
+        <w:t xml:space="preserve">Дана система призначена для моделювання </w:t>
+      </w:r>
+      <w:r>
+        <w:rPr>
+          <w:rFonts w:ascii="Times New Roman" w:hAnsi="Times New Roman" w:cs="Times New Roman"/>
+          <w:sz w:val="24"/>
+          <w:szCs w:val="24"/>
+        </w:rPr>
+        <w:t>поведінки конкретного об’єкту (як то пасажирські чи транспортні авіалайнери). Це</w:t>
+      </w:r>
+      <w:r>
+        <w:rPr>
+          <w:rFonts w:ascii="Times New Roman" w:hAnsi="Times New Roman" w:cs="Times New Roman"/>
+          <w:sz w:val="24"/>
+          <w:szCs w:val="24"/>
+        </w:rPr>
+        <w:t xml:space="preserve"> значить, що на вихідні дані аналізу повинні </w:t>
+      </w:r>
+      <w:r>
+        <w:rPr>
+          <w:rFonts w:ascii="Times New Roman" w:hAnsi="Times New Roman" w:cs="Times New Roman"/>
+          <w:sz w:val="24"/>
+          <w:szCs w:val="24"/>
+        </w:rPr>
+        <w:t>впливати характеристики</w:t>
+      </w:r>
+      <w:r>
+        <w:rPr>
+          <w:rFonts w:ascii="Times New Roman" w:hAnsi="Times New Roman" w:cs="Times New Roman"/>
+          <w:sz w:val="24"/>
+          <w:szCs w:val="24"/>
+        </w:rPr>
+        <w:t xml:space="preserve"> самого модельованого об’єкт</w:t>
+      </w:r>
+      <w:r>
+        <w:rPr>
+          <w:rFonts w:ascii="Times New Roman" w:hAnsi="Times New Roman" w:cs="Times New Roman"/>
+          <w:sz w:val="24"/>
+          <w:szCs w:val="24"/>
+        </w:rPr>
+        <w:t>у</w:t>
+      </w:r>
+      <w:r>
+        <w:rPr>
+          <w:rFonts w:ascii="Times New Roman" w:hAnsi="Times New Roman" w:cs="Times New Roman"/>
+          <w:sz w:val="24"/>
+          <w:szCs w:val="24"/>
+        </w:rPr>
+        <w:t xml:space="preserve">, а не моделі. Інакше кажучи, БПЛА повинні мати можливість реагувати не розміри моделі ( 0,5 – 10м), </w:t>
+      </w:r>
+      <w:r>
+        <w:rPr>
+          <w:rFonts w:ascii="Times New Roman" w:hAnsi="Times New Roman" w:cs="Times New Roman"/>
+          <w:sz w:val="24"/>
+          <w:szCs w:val="24"/>
+        </w:rPr>
+        <w:t>а об’єкту</w:t>
+      </w:r>
+      <w:r>
+        <w:rPr>
+          <w:rFonts w:ascii="Times New Roman" w:hAnsi="Times New Roman" w:cs="Times New Roman"/>
+          <w:sz w:val="24"/>
+          <w:szCs w:val="24"/>
+        </w:rPr>
+        <w:t xml:space="preserve">, що моделюється ( </w:t>
       </w:r>
       <w:r>
         <w:rPr>
@@ -1486,7 +1572,18 @@
           <w:szCs w:val="24"/>
           <w:lang w:val="ru-RU"/>
         </w:rPr>
-        <w:t>&gt; 200</w:t>
+        <w:t>&gt; 2</w:t>
+      </w:r>
+      <w:bookmarkStart w:id="0" w:name="_GoBack"/>
+      <w:bookmarkEnd w:id="0"/>
+      <w:r>
+        <w:rPr>
+          <w:rFonts w:ascii="Times New Roman" w:hAnsi="Times New Roman" w:cs="Times New Roman"/>
+          <w:sz w:val="24"/>
+          <w:szCs w:val="24"/>
+          <w:lang w:val="ru-RU"/>
+        </w:rPr>
+        <w:t>00</w:t>
       </w:r>
       <w:r>
         <w:rPr>
@@ -1781,8 +1878,6 @@
         </w:rPr>
         <w:t>Wikipedia</w:t>
       </w:r>
-      <w:bookmarkStart w:id="0" w:name="_GoBack"/>
-      <w:bookmarkEnd w:id="0"/>
       <w:r>
         <w:rPr>
           <w:rFonts w:ascii="Times New Roman" w:hAnsi="Times New Roman" w:cs="Times New Roman"/>

</xml_diff>